<commit_message>
add database, add table for restaurants, add table for restaurant categories
</commit_message>
<xml_diff>
--- a/databases/solo_project/schema.docx
+++ b/databases/solo_project/schema.docx
@@ -53,13 +53,8 @@
             <w:pPr>
               <w:jc w:val="center"/>
             </w:pPr>
-            <w:proofErr w:type="gramStart"/>
-            <w:r>
-              <w:t>id</w:t>
-            </w:r>
-            <w:proofErr w:type="gramEnd"/>
-            <w:r>
-              <w:t xml:space="preserve"> (INTEGER PRIMARY KEY)</w:t>
+            <w:r>
+              <w:t>id (INTEGER PRIMARY KEY)</w:t>
             </w:r>
           </w:p>
         </w:tc>
@@ -83,7 +78,7 @@
               <mc:AlternateContent>
                 <mc:Choice Requires="wps">
                   <w:drawing>
-                    <wp:anchor distT="0" distB="0" distL="114300" distR="114300" simplePos="0" relativeHeight="251659264" behindDoc="0" locked="0" layoutInCell="1" allowOverlap="1" wp14:anchorId="760B5535" wp14:editId="2BD0C139">
+                    <wp:anchor distT="0" distB="0" distL="114300" distR="114300" simplePos="0" relativeHeight="251659264" behindDoc="0" locked="0" layoutInCell="1" allowOverlap="1" wp14:anchorId="2A2FA882" wp14:editId="01604E16">
                       <wp:simplePos x="0" y="0"/>
                       <wp:positionH relativeFrom="column">
                         <wp:posOffset>3246120</wp:posOffset>
@@ -155,16 +150,11 @@
             <w:pPr>
               <w:jc w:val="center"/>
             </w:pPr>
-            <w:proofErr w:type="gramStart"/>
             <w:r>
               <w:t>n</w:t>
             </w:r>
             <w:r>
-              <w:t>ame</w:t>
-            </w:r>
-            <w:proofErr w:type="gramEnd"/>
-            <w:r>
-              <w:t xml:space="preserve"> (VARCHAR 225)</w:t>
+              <w:t>ame (VARCHAR 225)</w:t>
             </w:r>
           </w:p>
           <w:p>
@@ -191,21 +181,11 @@
             <w:pPr>
               <w:jc w:val="center"/>
             </w:pPr>
-            <w:proofErr w:type="spellStart"/>
-            <w:proofErr w:type="gramStart"/>
-            <w:r>
-              <w:t>star</w:t>
-            </w:r>
-            <w:proofErr w:type="gramEnd"/>
-            <w:r>
-              <w:t>_r</w:t>
-            </w:r>
-            <w:r>
-              <w:t>ating</w:t>
-            </w:r>
-            <w:proofErr w:type="spellEnd"/>
-            <w:r>
-              <w:t xml:space="preserve"> (INT)</w:t>
+            <w:r>
+              <w:t>star_r</w:t>
+            </w:r>
+            <w:r>
+              <w:t>ating (INT)</w:t>
             </w:r>
           </w:p>
           <w:p>
@@ -232,21 +212,11 @@
             <w:pPr>
               <w:jc w:val="center"/>
             </w:pPr>
-            <w:proofErr w:type="spellStart"/>
-            <w:proofErr w:type="gramStart"/>
-            <w:r>
-              <w:t>year</w:t>
-            </w:r>
-            <w:proofErr w:type="gramEnd"/>
-            <w:r>
-              <w:t>_e</w:t>
-            </w:r>
-            <w:r>
-              <w:t>stablished</w:t>
-            </w:r>
-            <w:proofErr w:type="spellEnd"/>
-            <w:r>
-              <w:t xml:space="preserve"> (INT)</w:t>
+            <w:r>
+              <w:t>year_e</w:t>
+            </w:r>
+            <w:r>
+              <w:t>stablished (INT)</w:t>
             </w:r>
           </w:p>
           <w:p>
@@ -278,24 +248,25 @@
             <w:pPr>
               <w:jc w:val="center"/>
             </w:pPr>
-            <w:proofErr w:type="spellStart"/>
-            <w:proofErr w:type="gramStart"/>
             <w:r>
               <w:t>c</w:t>
             </w:r>
             <w:r>
               <w:t>atergory</w:t>
             </w:r>
-            <w:proofErr w:type="gramEnd"/>
-            <w:r>
-              <w:t>_id</w:t>
-            </w:r>
-            <w:proofErr w:type="spellEnd"/>
-            <w:r>
-              <w:t>_</w:t>
-            </w:r>
-            <w:r>
-              <w:t xml:space="preserve"> (VARCHAR 225)</w:t>
+            <w:r>
+              <w:t>_id_</w:t>
+            </w:r>
+            <w:r>
+              <w:t xml:space="preserve"> (</w:t>
+            </w:r>
+            <w:r>
+              <w:t>INT</w:t>
+            </w:r>
+            <w:bookmarkStart w:id="0" w:name="_GoBack"/>
+            <w:bookmarkEnd w:id="0"/>
+            <w:r>
+              <w:t>)</w:t>
             </w:r>
           </w:p>
         </w:tc>
@@ -360,25 +331,15 @@
               <w:ind w:right="80"/>
               <w:jc w:val="center"/>
             </w:pPr>
-            <w:proofErr w:type="spellStart"/>
-            <w:proofErr w:type="gramStart"/>
-            <w:r>
-              <w:t>catergory</w:t>
-            </w:r>
-            <w:proofErr w:type="spellEnd"/>
-            <w:proofErr w:type="gramEnd"/>
-            <w:r>
-              <w:t xml:space="preserve"> (VARCHAR 225)</w:t>
+            <w:r>
+              <w:t>catergory (VARCHAR 225)</w:t>
             </w:r>
           </w:p>
         </w:tc>
       </w:tr>
     </w:tbl>
     <w:p/>
-    <w:p>
-      <w:bookmarkStart w:id="0" w:name="_GoBack"/>
-      <w:bookmarkEnd w:id="0"/>
-    </w:p>
+    <w:p/>
     <w:sectPr>
       <w:pgSz w:w="15840" w:h="12240" w:orient="landscape"/>
       <w:pgMar w:top="1800" w:right="1440" w:bottom="1800" w:left="1440" w:header="720" w:footer="720" w:gutter="0"/>
@@ -1186,7 +1147,7 @@
 </file>
 
 <file path=customXml/itemProps1.xml><?xml version="1.0" encoding="utf-8"?>
-<ds:datastoreItem xmlns:ds="http://schemas.openxmlformats.org/officeDocument/2006/customXml" ds:itemID="{2B4DC599-8167-334C-AA3E-C9A61865E3C9}">
+<ds:datastoreItem xmlns:ds="http://schemas.openxmlformats.org/officeDocument/2006/customXml" ds:itemID="{55489256-1C4B-F544-868C-46261FB22DFC}">
   <ds:schemaRefs>
     <ds:schemaRef ds:uri="http://schemas.openxmlformats.org/officeDocument/2006/bibliography"/>
   </ds:schemaRefs>

</xml_diff>